<commit_message>
Poprawiona wersja po konsultacjach
</commit_message>
<xml_diff>
--- a/lab1/PSI.docx
+++ b/lab1/PSI.docx
@@ -817,16 +817,12 @@
         </w:rPr>
       </w:pPr>
       <w:r>
-        <w:rPr>
-          <w:b/>
-          <w:sz w:val="24"/>
-          <w:szCs w:val="24"/>
-        </w:rPr>
+        <w:rPr/>
         <w:object>
           <v:shape id="ole_rId2" style="width:322.45pt;height:110.4pt" o:ole="">
             <v:imagedata r:id="rId3" o:title=""/>
           </v:shape>
-          <o:OLEObject Type="Embed" ProgID="Excel.Sheet.12" ShapeID="ole_rId2" DrawAspect="Content" ObjectID="_1502909673" r:id="rId2"/>
+          <o:OLEObject Type="Embed" ProgID="Excel.Sheet.12" ShapeID="ole_rId2" DrawAspect="Content" ObjectID="_1579302628" r:id="rId2"/>
         </w:object>
       </w:r>
     </w:p>
@@ -877,7 +873,11 @@
         </w:rPr>
       </w:pPr>
       <w:r>
-        <w:rPr/>
+        <w:rPr>
+          <w:b/>
+          <w:sz w:val="24"/>
+          <w:szCs w:val="24"/>
+        </w:rPr>
       </w:r>
     </w:p>
     <w:p>
@@ -930,7 +930,7 @@
           <wp:inline distT="0" distB="0" distL="0" distR="0">
             <wp:extent cx="5134610" cy="3214370"/>
             <wp:effectExtent l="0" t="0" r="0" b="0"/>
-            <wp:docPr id="1" name="Obiekt2"/>
+            <wp:docPr id="1" name=""/>
             <wp:cNvGraphicFramePr/>
             <a:graphic xmlns:a="http://schemas.openxmlformats.org/drawingml/2006/main">
               <a:graphicData uri="http://schemas.openxmlformats.org/drawingml/2006/chart">
@@ -950,6 +950,217 @@
       <w:r>
         <w:rPr/>
         <w:t xml:space="preserve">Wnioski: Liczba cykli jest silnie uzależniona od współczynnika uczenia. Optymalnym współczynnikiem w tym przypadku uczenia jest 3. Powyżej i poniżej tej liczby liczba cykli wzrasta. Duże różnice w otrzymanych wynikach są zależne od wartości wag, które są dobierane losowo. Następnie są one modyfikowane według wzoru. Uśredniając wyniki z 4 prób, współczynnik uczenia zmierza do liczby 3. Większa ilość testów pozwoliłaby wyznaczyć jego dokładniejszą wartość.   </w:t>
+      </w:r>
+    </w:p>
+    <w:p>
+      <w:pPr>
+        <w:pStyle w:val="Normal"/>
+        <w:spacing w:before="0" w:after="160"/>
+        <w:rPr/>
+      </w:pPr>
+      <w:r>
+        <w:rPr/>
+      </w:r>
+    </w:p>
+    <w:p>
+      <w:pPr>
+        <w:pStyle w:val="Normal"/>
+        <w:spacing w:before="0" w:after="160"/>
+        <w:rPr/>
+      </w:pPr>
+      <w:r>
+        <w:rPr/>
+      </w:r>
+    </w:p>
+    <w:p>
+      <w:pPr>
+        <w:pStyle w:val="Normal"/>
+        <w:spacing w:before="0" w:after="160"/>
+        <w:rPr/>
+      </w:pPr>
+      <w:r>
+        <w:rPr/>
+      </w:r>
+    </w:p>
+    <w:p>
+      <w:pPr>
+        <w:pStyle w:val="Normal"/>
+        <w:spacing w:before="0" w:after="160"/>
+        <w:rPr/>
+      </w:pPr>
+      <w:r>
+        <w:rPr/>
+      </w:r>
+    </w:p>
+    <w:p>
+      <w:pPr>
+        <w:pStyle w:val="Normal"/>
+        <w:spacing w:before="0" w:after="160"/>
+        <w:rPr/>
+      </w:pPr>
+      <w:r>
+        <w:rPr/>
+      </w:r>
+    </w:p>
+    <w:p>
+      <w:pPr>
+        <w:pStyle w:val="Normal"/>
+        <w:spacing w:before="0" w:after="160"/>
+        <w:rPr/>
+      </w:pPr>
+      <w:r>
+        <w:rPr/>
+      </w:r>
+    </w:p>
+    <w:p>
+      <w:pPr>
+        <w:pStyle w:val="Normal"/>
+        <w:spacing w:before="0" w:after="160"/>
+        <w:rPr/>
+      </w:pPr>
+      <w:r>
+        <w:rPr/>
+      </w:r>
+    </w:p>
+    <w:p>
+      <w:pPr>
+        <w:pStyle w:val="Normal"/>
+        <w:spacing w:before="0" w:after="160"/>
+        <w:rPr/>
+      </w:pPr>
+      <w:r>
+        <w:rPr/>
+      </w:r>
+    </w:p>
+    <w:p>
+      <w:pPr>
+        <w:pStyle w:val="Normal"/>
+        <w:spacing w:before="0" w:after="160"/>
+        <w:rPr/>
+      </w:pPr>
+      <w:r>
+        <w:rPr/>
+      </w:r>
+    </w:p>
+    <w:p>
+      <w:pPr>
+        <w:pStyle w:val="Normal"/>
+        <w:spacing w:before="0" w:after="160"/>
+        <w:rPr/>
+      </w:pPr>
+      <w:r>
+        <w:rPr/>
+      </w:r>
+    </w:p>
+    <w:p>
+      <w:pPr>
+        <w:pStyle w:val="Normal"/>
+        <w:spacing w:before="0" w:after="160"/>
+        <w:rPr/>
+      </w:pPr>
+      <w:r>
+        <w:rPr/>
+      </w:r>
+    </w:p>
+    <w:p>
+      <w:pPr>
+        <w:pStyle w:val="Normal"/>
+        <w:spacing w:before="0" w:after="160"/>
+        <w:rPr/>
+      </w:pPr>
+      <w:r>
+        <w:rPr/>
+      </w:r>
+    </w:p>
+    <w:p>
+      <w:pPr>
+        <w:pStyle w:val="Normal"/>
+        <w:spacing w:before="0" w:after="160"/>
+        <w:rPr/>
+      </w:pPr>
+      <w:r>
+        <w:rPr/>
+        <w:t>/////////////////////////////////////////////////////////////////////////////////////////////////</w:t>
+      </w:r>
+      <w:r>
+        <w:rPr/>
+        <w:t>/////////</w:t>
+      </w:r>
+    </w:p>
+    <w:p>
+      <w:pPr>
+        <w:pStyle w:val="Normal"/>
+        <w:spacing w:before="0" w:after="160"/>
+        <w:rPr/>
+      </w:pPr>
+      <w:r>
+        <w:rPr/>
+        <w:t xml:space="preserve">EDIT: Po konsultacji z Panią Doktor dołączam screen działającego programu. </w:t>
+      </w:r>
+    </w:p>
+    <w:p>
+      <w:pPr>
+        <w:pStyle w:val="Normal"/>
+        <w:spacing w:before="0" w:after="160"/>
+        <w:rPr/>
+      </w:pPr>
+      <w:r>
+        <w:rPr/>
+        <w:drawing>
+          <wp:anchor behindDoc="0" distT="0" distB="0" distL="0" distR="0" simplePos="0" locked="0" layoutInCell="1" allowOverlap="1" relativeHeight="11">
+            <wp:simplePos x="0" y="0"/>
+            <wp:positionH relativeFrom="column">
+              <wp:posOffset>-896620</wp:posOffset>
+            </wp:positionH>
+            <wp:positionV relativeFrom="paragraph">
+              <wp:posOffset>38100</wp:posOffset>
+            </wp:positionV>
+            <wp:extent cx="7534910" cy="3740785"/>
+            <wp:effectExtent l="0" t="0" r="0" b="0"/>
+            <wp:wrapSquare wrapText="largest"/>
+            <wp:docPr id="2" name="Obraz1" descr=""/>
+            <wp:cNvGraphicFramePr>
+              <a:graphicFrameLocks xmlns:a="http://schemas.openxmlformats.org/drawingml/2006/main" noChangeAspect="1"/>
+            </wp:cNvGraphicFramePr>
+            <a:graphic xmlns:a="http://schemas.openxmlformats.org/drawingml/2006/main">
+              <a:graphicData uri="http://schemas.openxmlformats.org/drawingml/2006/picture">
+                <pic:pic xmlns:pic="http://schemas.openxmlformats.org/drawingml/2006/picture">
+                  <pic:nvPicPr>
+                    <pic:cNvPr id="2" name="Obraz1" descr=""/>
+                    <pic:cNvPicPr>
+                      <a:picLocks noChangeAspect="1" noChangeArrowheads="1"/>
+                    </pic:cNvPicPr>
+                  </pic:nvPicPr>
+                  <pic:blipFill>
+                    <a:blip r:embed="rId5"/>
+                    <a:stretch>
+                      <a:fillRect/>
+                    </a:stretch>
+                  </pic:blipFill>
+                  <pic:spPr bwMode="auto">
+                    <a:xfrm>
+                      <a:off x="0" y="0"/>
+                      <a:ext cx="7534910" cy="3740785"/>
+                    </a:xfrm>
+                    <a:prstGeom prst="rect">
+                      <a:avLst/>
+                    </a:prstGeom>
+                  </pic:spPr>
+                </pic:pic>
+              </a:graphicData>
+            </a:graphic>
+          </wp:anchor>
+        </w:drawing>
+      </w:r>
+    </w:p>
+    <w:p>
+      <w:pPr>
+        <w:pStyle w:val="Normal"/>
+        <w:spacing w:before="0" w:after="160"/>
+        <w:rPr/>
+      </w:pPr>
+      <w:r>
+        <w:rPr/>
       </w:r>
     </w:p>
     <w:sectPr>
@@ -971,6 +1182,7 @@
     <w:rPrDefault>
       <w:rPr>
         <w:rFonts w:ascii="Calibri" w:hAnsi="Calibri" w:eastAsia="Calibri" w:cs="Tahoma"/>
+        <w:sz w:val="20"/>
         <w:szCs w:val="22"/>
         <w:lang w:val="pl-PL" w:eastAsia="en-US" w:bidi="ar-SA"/>
       </w:rPr>
@@ -984,7 +1196,7 @@
     <w:qFormat/>
     <w:pPr>
       <w:widowControl/>
-      <w:overflowPunct w:val="false"/>
+      <w:overflowPunct w:val="true"/>
       <w:bidi w:val="0"/>
       <w:spacing w:lineRule="auto" w:line="259" w:before="0" w:after="160"/>
       <w:jc w:val="left"/>
@@ -1218,7 +1430,7 @@
     <w:qFormat/>
     <w:pPr>
       <w:widowControl/>
-      <w:overflowPunct w:val="false"/>
+      <w:overflowPunct w:val="true"/>
       <w:bidi w:val="0"/>
       <w:spacing w:lineRule="auto" w:line="240" w:before="0" w:after="0"/>
       <w:jc w:val="left"/>
@@ -1388,17 +1600,17 @@
         </c:ser>
         <c:gapWidth val="219"/>
         <c:overlap val="-27"/>
-        <c:axId val="31807364"/>
-        <c:axId val="92588008"/>
+        <c:axId val="82037531"/>
+        <c:axId val="41136060"/>
       </c:barChart>
       <c:catAx>
-        <c:axId val="31807364"/>
+        <c:axId val="82037531"/>
         <c:scaling>
           <c:orientation val="minMax"/>
         </c:scaling>
         <c:delete val="0"/>
         <c:axPos val="b"/>
-        <c:numFmt formatCode="General" sourceLinked="0"/>
+        <c:numFmt formatCode="D/MM/YYYY" sourceLinked="1"/>
         <c:majorTickMark val="none"/>
         <c:minorTickMark val="none"/>
         <c:tickLblPos val="nextTo"/>
@@ -1428,14 +1640,14 @@
             </a:pPr>
           </a:p>
         </c:txPr>
-        <c:crossAx val="92588008"/>
+        <c:crossAx val="41136060"/>
         <c:crosses val="autoZero"/>
         <c:auto val="1"/>
         <c:lblAlgn val="ctr"/>
         <c:lblOffset val="100"/>
       </c:catAx>
       <c:valAx>
-        <c:axId val="92588008"/>
+        <c:axId val="41136060"/>
         <c:scaling>
           <c:orientation val="minMax"/>
         </c:scaling>
@@ -1478,7 +1690,7 @@
             </a:pPr>
           </a:p>
         </c:txPr>
-        <c:crossAx val="31807364"/>
+        <c:crossAx val="82037531"/>
         <c:crosses val="autoZero"/>
       </c:valAx>
       <c:spPr>

</xml_diff>